<commit_message>
management, marketing et documentation
</commit_message>
<xml_diff>
--- a/OnlineSurvey/Database documentation.docx
+++ b/OnlineSurvey/Database documentation.docx
@@ -128,13 +128,129 @@
           <w:bCs/>
           <w:color w:val="4472C4" w:themeColor="accent1"/>
         </w:rPr>
-        <w:t>CREATE TABLE members (</w:t>
-      </w:r>
-      <w:r>
-        <w:rPr>
-          <w:b/>
-          <w:bCs/>
-          <w:color w:val="4472C4" w:themeColor="accent1"/>
+        <w:t xml:space="preserve">CREATE TABLE members ( </w:t>
+      </w:r>
+      <w:r>
+        <w:rPr>
+          <w:b/>
+          <w:bCs/>
+          <w:color w:val="70AD47" w:themeColor="accent6"/>
+        </w:rPr>
+        <w:t xml:space="preserve">// </w:t>
+      </w:r>
+      <w:r>
+        <w:rPr>
+          <w:b/>
+          <w:bCs/>
+          <w:color w:val="70AD47" w:themeColor="accent6"/>
+        </w:rPr>
+        <w:t xml:space="preserve">regroupe les informations </w:t>
+      </w:r>
+      <w:r>
+        <w:rPr>
+          <w:b/>
+          <w:bCs/>
+          <w:color w:val="70AD47" w:themeColor="accent6"/>
+        </w:rPr>
+        <w:t>sur chaque</w:t>
+      </w:r>
+      <w:r>
+        <w:rPr>
+          <w:b/>
+          <w:bCs/>
+          <w:color w:val="70AD47" w:themeColor="accent6"/>
+        </w:rPr>
+        <w:t xml:space="preserve"> membre</w:t>
+      </w:r>
+    </w:p>
+    <w:p>
+      <w:pPr>
+        <w:rPr>
+          <w:b/>
+          <w:bCs/>
+          <w:color w:val="4472C4" w:themeColor="accent1"/>
+          <w:lang w:val="en-US"/>
+        </w:rPr>
+      </w:pPr>
+      <w:r>
+        <w:rPr>
+          <w:b/>
+          <w:bCs/>
+          <w:color w:val="4472C4" w:themeColor="accent1"/>
+          <w:lang w:val="en-US"/>
+        </w:rPr>
+        <w:t xml:space="preserve">id INT NOT NULL AUTO_INCREMENT PRIMARY KEY, </w:t>
+      </w:r>
+      <w:r>
+        <w:rPr>
+          <w:b/>
+          <w:bCs/>
+          <w:color w:val="70AD47" w:themeColor="accent6"/>
+          <w:lang w:val="en-US"/>
+        </w:rPr>
+        <w:t>// id d</w:t>
+      </w:r>
+      <w:r>
+        <w:rPr>
+          <w:b/>
+          <w:bCs/>
+          <w:color w:val="70AD47" w:themeColor="accent6"/>
+          <w:lang w:val="en-US"/>
+        </w:rPr>
+        <w:t>’</w:t>
+      </w:r>
+      <w:r>
+        <w:rPr>
+          <w:b/>
+          <w:bCs/>
+          <w:color w:val="70AD47" w:themeColor="accent6"/>
+          <w:lang w:val="en-US"/>
+        </w:rPr>
+        <w:t>u</w:t>
+      </w:r>
+      <w:r>
+        <w:rPr>
+          <w:b/>
+          <w:bCs/>
+          <w:color w:val="70AD47" w:themeColor="accent6"/>
+          <w:lang w:val="en-US"/>
+        </w:rPr>
+        <w:t>n</w:t>
+      </w:r>
+      <w:r>
+        <w:rPr>
+          <w:b/>
+          <w:bCs/>
+          <w:color w:val="70AD47" w:themeColor="accent6"/>
+          <w:lang w:val="en-US"/>
+        </w:rPr>
+        <w:t xml:space="preserve"> membre</w:t>
+      </w:r>
+    </w:p>
+    <w:p>
+      <w:pPr>
+        <w:rPr>
+          <w:b/>
+          <w:bCs/>
+          <w:color w:val="4472C4" w:themeColor="accent1"/>
+          <w:lang w:val="en-US"/>
+        </w:rPr>
+      </w:pPr>
+      <w:r>
+        <w:rPr>
+          <w:b/>
+          <w:bCs/>
+          <w:color w:val="4472C4" w:themeColor="accent1"/>
+          <w:lang w:val="en-US"/>
+        </w:rPr>
+        <w:t>pseudo VARCHAR(25) NOT NULL,</w:t>
+      </w:r>
+      <w:r>
+        <w:rPr>
+          <w:b/>
+          <w:bCs/>
+          <w:color w:val="4472C4" w:themeColor="accent1"/>
+          <w:lang w:val="en-US"/>
         </w:rPr>
         <w:t xml:space="preserve"> </w:t>
       </w:r>
@@ -143,6 +259,7 @@
           <w:b/>
           <w:bCs/>
           <w:color w:val="70AD47" w:themeColor="accent6"/>
+          <w:lang w:val="en-US"/>
         </w:rPr>
         <w:t xml:space="preserve">// </w:t>
       </w:r>
@@ -151,50 +268,32 @@
           <w:b/>
           <w:bCs/>
           <w:color w:val="70AD47" w:themeColor="accent6"/>
-        </w:rPr>
-        <w:t xml:space="preserve">regroupe les informations </w:t>
-      </w:r>
-      <w:r>
-        <w:rPr>
-          <w:b/>
-          <w:bCs/>
-          <w:color w:val="70AD47" w:themeColor="accent6"/>
-        </w:rPr>
-        <w:t>sur chaque</w:t>
-      </w:r>
-      <w:r>
-        <w:rPr>
-          <w:b/>
-          <w:bCs/>
-          <w:color w:val="70AD47" w:themeColor="accent6"/>
-        </w:rPr>
-        <w:t xml:space="preserve"> membre</w:t>
-      </w:r>
-    </w:p>
-    <w:p>
-      <w:pPr>
-        <w:rPr>
-          <w:b/>
-          <w:bCs/>
-          <w:color w:val="4472C4" w:themeColor="accent1"/>
-          <w:lang w:val="en-US"/>
-        </w:rPr>
-      </w:pPr>
-      <w:r>
-        <w:rPr>
-          <w:b/>
-          <w:bCs/>
-          <w:color w:val="4472C4" w:themeColor="accent1"/>
-          <w:lang w:val="en-US"/>
-        </w:rPr>
-        <w:t>id INT NOT NULL AUTO_INCREMENT PRIMARY KEY,</w:t>
-      </w:r>
-      <w:r>
-        <w:rPr>
-          <w:b/>
-          <w:bCs/>
-          <w:color w:val="4472C4" w:themeColor="accent1"/>
-          <w:lang w:val="en-US"/>
+          <w:lang w:val="en-US"/>
+        </w:rPr>
+        <w:t>pseudo d’un membre</w:t>
+      </w:r>
+    </w:p>
+    <w:p>
+      <w:pPr>
+        <w:rPr>
+          <w:b/>
+          <w:bCs/>
+          <w:color w:val="4472C4" w:themeColor="accent1"/>
+        </w:rPr>
+      </w:pPr>
+      <w:r>
+        <w:rPr>
+          <w:b/>
+          <w:bCs/>
+          <w:color w:val="4472C4" w:themeColor="accent1"/>
+        </w:rPr>
+        <w:t>mail VARCHAR(25) NOT NULL,</w:t>
+      </w:r>
+      <w:r>
+        <w:rPr>
+          <w:b/>
+          <w:bCs/>
+          <w:color w:val="4472C4" w:themeColor="accent1"/>
         </w:rPr>
         <w:t xml:space="preserve"> </w:t>
       </w:r>
@@ -203,71 +302,31 @@
           <w:b/>
           <w:bCs/>
           <w:color w:val="70AD47" w:themeColor="accent6"/>
-          <w:lang w:val="en-US"/>
-        </w:rPr>
-        <w:t>// id d</w:t>
-      </w:r>
-      <w:r>
-        <w:rPr>
-          <w:b/>
-          <w:bCs/>
-          <w:color w:val="70AD47" w:themeColor="accent6"/>
-          <w:lang w:val="en-US"/>
-        </w:rPr>
-        <w:t>’</w:t>
-      </w:r>
-      <w:r>
-        <w:rPr>
-          <w:b/>
-          <w:bCs/>
-          <w:color w:val="70AD47" w:themeColor="accent6"/>
-          <w:lang w:val="en-US"/>
-        </w:rPr>
-        <w:t>u</w:t>
-      </w:r>
-      <w:r>
-        <w:rPr>
-          <w:b/>
-          <w:bCs/>
-          <w:color w:val="70AD47" w:themeColor="accent6"/>
-          <w:lang w:val="en-US"/>
-        </w:rPr>
-        <w:t>n</w:t>
-      </w:r>
-      <w:r>
-        <w:rPr>
-          <w:b/>
-          <w:bCs/>
-          <w:color w:val="70AD47" w:themeColor="accent6"/>
-          <w:lang w:val="en-US"/>
-        </w:rPr>
-        <w:t xml:space="preserve"> membre</w:t>
-      </w:r>
-    </w:p>
-    <w:p>
-      <w:pPr>
-        <w:rPr>
-          <w:b/>
-          <w:bCs/>
-          <w:color w:val="4472C4" w:themeColor="accent1"/>
-          <w:lang w:val="en-US"/>
-        </w:rPr>
-      </w:pPr>
-      <w:r>
-        <w:rPr>
-          <w:b/>
-          <w:bCs/>
-          <w:color w:val="4472C4" w:themeColor="accent1"/>
-          <w:lang w:val="en-US"/>
-        </w:rPr>
-        <w:t>pseudo VARCHAR(25) NOT NULL,</w:t>
-      </w:r>
-      <w:r>
-        <w:rPr>
-          <w:b/>
-          <w:bCs/>
-          <w:color w:val="4472C4" w:themeColor="accent1"/>
-          <w:lang w:val="en-US"/>
+        </w:rPr>
+        <w:t>// mail d’un membre</w:t>
+      </w:r>
+    </w:p>
+    <w:p>
+      <w:pPr>
+        <w:rPr>
+          <w:b/>
+          <w:bCs/>
+          <w:color w:val="4472C4" w:themeColor="accent1"/>
+        </w:rPr>
+      </w:pPr>
+      <w:r>
+        <w:rPr>
+          <w:b/>
+          <w:bCs/>
+          <w:color w:val="4472C4" w:themeColor="accent1"/>
+        </w:rPr>
+        <w:t>mdp CHAR(32) NOT NULL);</w:t>
+      </w:r>
+      <w:r>
+        <w:rPr>
+          <w:b/>
+          <w:bCs/>
+          <w:color w:val="4472C4" w:themeColor="accent1"/>
         </w:rPr>
         <w:t xml:space="preserve"> </w:t>
       </w:r>
@@ -276,100 +335,8 @@
           <w:b/>
           <w:bCs/>
           <w:color w:val="70AD47" w:themeColor="accent6"/>
-          <w:lang w:val="en-US"/>
-        </w:rPr>
-        <w:t xml:space="preserve">// </w:t>
-      </w:r>
-      <w:r>
-        <w:rPr>
-          <w:b/>
-          <w:bCs/>
-          <w:color w:val="70AD47" w:themeColor="accent6"/>
-          <w:lang w:val="en-US"/>
-        </w:rPr>
-        <w:t>pseudo d’un membre</w:t>
-      </w:r>
-    </w:p>
-    <w:p>
-      <w:pPr>
-        <w:rPr>
-          <w:b/>
-          <w:bCs/>
-          <w:color w:val="4472C4" w:themeColor="accent1"/>
-        </w:rPr>
-      </w:pPr>
-      <w:r>
-        <w:rPr>
-          <w:b/>
-          <w:bCs/>
-          <w:color w:val="4472C4" w:themeColor="accent1"/>
-        </w:rPr>
-        <w:t>mail VARCHAR(25) NOT NULL,</w:t>
-      </w:r>
-      <w:r>
-        <w:rPr>
-          <w:b/>
-          <w:bCs/>
-          <w:color w:val="4472C4" w:themeColor="accent1"/>
-        </w:rPr>
-        <w:t xml:space="preserve"> </w:t>
-      </w:r>
-      <w:r>
-        <w:rPr>
-          <w:b/>
-          <w:bCs/>
-          <w:color w:val="70AD47" w:themeColor="accent6"/>
-        </w:rPr>
-        <w:t xml:space="preserve">// mail </w:t>
-      </w:r>
-      <w:r>
-        <w:rPr>
-          <w:b/>
-          <w:bCs/>
-          <w:color w:val="70AD47" w:themeColor="accent6"/>
-        </w:rPr>
-        <w:t>d’un membre</w:t>
-      </w:r>
-    </w:p>
-    <w:p>
-      <w:pPr>
-        <w:rPr>
-          <w:b/>
-          <w:bCs/>
-          <w:color w:val="4472C4" w:themeColor="accent1"/>
-        </w:rPr>
-      </w:pPr>
-      <w:r>
-        <w:rPr>
-          <w:b/>
-          <w:bCs/>
-          <w:color w:val="4472C4" w:themeColor="accent1"/>
-        </w:rPr>
-        <w:t>mdp CHAR(32) NOT NULL);</w:t>
-      </w:r>
-      <w:r>
-        <w:rPr>
-          <w:b/>
-          <w:bCs/>
-          <w:color w:val="4472C4" w:themeColor="accent1"/>
-        </w:rPr>
-        <w:t xml:space="preserve"> </w:t>
-      </w:r>
-      <w:r>
-        <w:rPr>
-          <w:b/>
-          <w:bCs/>
-          <w:color w:val="70AD47" w:themeColor="accent6"/>
-        </w:rPr>
-        <w:t xml:space="preserve">// mot de passe </w:t>
-      </w:r>
-      <w:r>
-        <w:rPr>
-          <w:b/>
-          <w:bCs/>
-          <w:color w:val="70AD47" w:themeColor="accent6"/>
-        </w:rPr>
-        <w:t>d’un membre</w:t>
+        </w:rPr>
+        <w:t>// mot de passe d’un membre</w:t>
       </w:r>
     </w:p>
     <w:p>
@@ -522,15 +489,13 @@
           <w:b/>
           <w:bCs/>
           <w:color w:val="4472C4" w:themeColor="accent1"/>
-          <w:lang w:val="en-US"/>
-        </w:rPr>
-      </w:pPr>
-      <w:r>
-        <w:rPr>
-          <w:b/>
-          <w:bCs/>
-          <w:color w:val="4472C4" w:themeColor="accent1"/>
-          <w:lang w:val="en-US"/>
+        </w:rPr>
+      </w:pPr>
+      <w:r>
+        <w:rPr>
+          <w:b/>
+          <w:bCs/>
+          <w:color w:val="4472C4" w:themeColor="accent1"/>
         </w:rPr>
         <w:t>title VARCHAR(100) NOT NULL,</w:t>
       </w:r>
@@ -539,7 +504,6 @@
           <w:b/>
           <w:bCs/>
           <w:color w:val="4472C4" w:themeColor="accent1"/>
-          <w:lang w:val="en-US"/>
         </w:rPr>
         <w:t xml:space="preserve"> </w:t>
       </w:r>
@@ -548,7 +512,6 @@
           <w:b/>
           <w:bCs/>
           <w:color w:val="70AD47" w:themeColor="accent6"/>
-          <w:lang w:val="en-US"/>
         </w:rPr>
         <w:t>// titre d’un sondage</w:t>
       </w:r>
@@ -686,6 +649,7 @@
           <w:bCs/>
           <w:sz w:val="10"/>
           <w:szCs w:val="10"/>
+          <w:lang w:val="en-US"/>
         </w:rPr>
       </w:pPr>
     </w:p>
@@ -711,7 +675,7 @@
           <w:bCs/>
           <w:color w:val="FF0000"/>
         </w:rPr>
-        <w:t>question</w:t>
+        <w:t>questions</w:t>
       </w:r>
       <w:r>
         <w:rPr>
@@ -719,14 +683,6 @@
           <w:bCs/>
           <w:color w:val="FF0000"/>
         </w:rPr>
-        <w:t>s</w:t>
-      </w:r>
-      <w:r>
-        <w:rPr>
-          <w:b/>
-          <w:bCs/>
-          <w:color w:val="FF0000"/>
-        </w:rPr>
         <w:t>" :</w:t>
       </w:r>
     </w:p>
@@ -768,15 +724,7 @@
           <w:bCs/>
           <w:color w:val="70AD47" w:themeColor="accent6"/>
         </w:rPr>
-        <w:t xml:space="preserve">r chaque </w:t>
-      </w:r>
-      <w:r>
-        <w:rPr>
-          <w:b/>
-          <w:bCs/>
-          <w:color w:val="70AD47" w:themeColor="accent6"/>
-        </w:rPr>
-        <w:t>question</w:t>
+        <w:t>r chaque question</w:t>
       </w:r>
     </w:p>
     <w:p>
@@ -970,15 +918,7 @@
           <w:bCs/>
           <w:color w:val="70AD47" w:themeColor="accent6"/>
         </w:rPr>
-        <w:t>//</w:t>
-      </w:r>
-      <w:r>
-        <w:rPr>
-          <w:b/>
-          <w:bCs/>
-          <w:color w:val="70AD47" w:themeColor="accent6"/>
-        </w:rPr>
-        <w:t xml:space="preserve"> si la q</w:t>
+        <w:t>// si la q</w:t>
       </w:r>
       <w:r>
         <w:rPr>
@@ -1371,7 +1311,7 @@
         <w:rPr>
           <w:b/>
           <w:bCs/>
-          <w:color w:val="4472C4" w:themeColor="accent1"/>
+          <w:color w:val="70AD47" w:themeColor="accent6"/>
           <w:lang w:val="en-US"/>
         </w:rPr>
       </w:pPr>
@@ -1414,6 +1354,476 @@
     </w:p>
     <w:p>
       <w:pPr>
+        <w:rPr>
+          <w:b/>
+          <w:bCs/>
+          <w:color w:val="FF0000"/>
+        </w:rPr>
+      </w:pPr>
+      <w:r>
+        <w:rPr>
+          <w:b/>
+          <w:bCs/>
+          <w:color w:val="FF0000"/>
+        </w:rPr>
+        <w:lastRenderedPageBreak/>
+        <w:t xml:space="preserve">-- La table </w:t>
+      </w:r>
+      <w:r>
+        <w:rPr>
+          <w:b/>
+          <w:bCs/>
+          <w:color w:val="FF0000"/>
+        </w:rPr>
+        <w:t>"</w:t>
+      </w:r>
+      <w:r>
+        <w:rPr>
+          <w:b/>
+          <w:bCs/>
+          <w:color w:val="FF0000"/>
+        </w:rPr>
+        <w:t>analyses</w:t>
+      </w:r>
+      <w:r>
+        <w:rPr>
+          <w:b/>
+          <w:bCs/>
+          <w:color w:val="FF0000"/>
+        </w:rPr>
+        <w:t>"</w:t>
+      </w:r>
+      <w:r>
+        <w:rPr>
+          <w:b/>
+          <w:bCs/>
+          <w:color w:val="FF0000"/>
+        </w:rPr>
+        <w:t xml:space="preserve"> :</w:t>
+      </w:r>
+    </w:p>
+    <w:p>
+      <w:pPr>
+        <w:rPr>
+          <w:b/>
+          <w:bCs/>
+          <w:color w:val="70AD47" w:themeColor="accent6"/>
+        </w:rPr>
+      </w:pPr>
+      <w:r>
+        <w:rPr>
+          <w:b/>
+          <w:bCs/>
+          <w:color w:val="4472C4" w:themeColor="accent1"/>
+        </w:rPr>
+        <w:t>CREATE TABLE analyses (</w:t>
+      </w:r>
+      <w:r>
+        <w:rPr>
+          <w:b/>
+          <w:bCs/>
+          <w:color w:val="4472C4" w:themeColor="accent1"/>
+        </w:rPr>
+        <w:t xml:space="preserve"> </w:t>
+      </w:r>
+      <w:r>
+        <w:rPr>
+          <w:b/>
+          <w:bCs/>
+          <w:color w:val="70AD47" w:themeColor="accent6"/>
+        </w:rPr>
+        <w:t>// regroupes les informations sur les réponses aux questionnaires soumis</w:t>
+      </w:r>
+    </w:p>
+    <w:p>
+      <w:pPr>
+        <w:rPr>
+          <w:b/>
+          <w:bCs/>
+          <w:color w:val="4472C4" w:themeColor="accent1"/>
+        </w:rPr>
+      </w:pPr>
+      <w:proofErr w:type="spellStart"/>
+      <w:r>
+        <w:rPr>
+          <w:b/>
+          <w:bCs/>
+          <w:color w:val="4472C4" w:themeColor="accent1"/>
+        </w:rPr>
+        <w:t>respondent</w:t>
+      </w:r>
+      <w:proofErr w:type="spellEnd"/>
+      <w:r>
+        <w:rPr>
+          <w:b/>
+          <w:bCs/>
+          <w:color w:val="4472C4" w:themeColor="accent1"/>
+        </w:rPr>
+        <w:t xml:space="preserve"> INT NOT NULL,</w:t>
+      </w:r>
+      <w:r>
+        <w:rPr>
+          <w:b/>
+          <w:bCs/>
+          <w:color w:val="4472C4" w:themeColor="accent1"/>
+        </w:rPr>
+        <w:t xml:space="preserve"> </w:t>
+      </w:r>
+      <w:r>
+        <w:rPr>
+          <w:b/>
+          <w:bCs/>
+          <w:color w:val="70AD47" w:themeColor="accent6"/>
+        </w:rPr>
+        <w:t>// détermine l’id de celui qui répond</w:t>
+      </w:r>
+    </w:p>
+    <w:p>
+      <w:pPr>
+        <w:rPr>
+          <w:b/>
+          <w:bCs/>
+          <w:color w:val="4472C4" w:themeColor="accent1"/>
+        </w:rPr>
+      </w:pPr>
+      <w:proofErr w:type="spellStart"/>
+      <w:r>
+        <w:rPr>
+          <w:b/>
+          <w:bCs/>
+          <w:color w:val="4472C4" w:themeColor="accent1"/>
+        </w:rPr>
+        <w:t>creator</w:t>
+      </w:r>
+      <w:proofErr w:type="spellEnd"/>
+      <w:r>
+        <w:rPr>
+          <w:b/>
+          <w:bCs/>
+          <w:color w:val="4472C4" w:themeColor="accent1"/>
+        </w:rPr>
+        <w:t xml:space="preserve"> INT NOT NULL</w:t>
+      </w:r>
+      <w:r>
+        <w:rPr>
+          <w:b/>
+          <w:bCs/>
+          <w:color w:val="70AD47" w:themeColor="accent6"/>
+        </w:rPr>
+        <w:t>,</w:t>
+      </w:r>
+      <w:r>
+        <w:rPr>
+          <w:b/>
+          <w:bCs/>
+          <w:color w:val="70AD47" w:themeColor="accent6"/>
+        </w:rPr>
+        <w:t xml:space="preserve"> // détermine l’id du créateur du sondage</w:t>
+      </w:r>
+    </w:p>
+    <w:p>
+      <w:pPr>
+        <w:rPr>
+          <w:b/>
+          <w:bCs/>
+          <w:color w:val="4472C4" w:themeColor="accent1"/>
+        </w:rPr>
+      </w:pPr>
+      <w:proofErr w:type="spellStart"/>
+      <w:r>
+        <w:rPr>
+          <w:b/>
+          <w:bCs/>
+          <w:color w:val="4472C4" w:themeColor="accent1"/>
+        </w:rPr>
+        <w:t>survey</w:t>
+      </w:r>
+      <w:proofErr w:type="spellEnd"/>
+      <w:r>
+        <w:rPr>
+          <w:b/>
+          <w:bCs/>
+          <w:color w:val="4472C4" w:themeColor="accent1"/>
+        </w:rPr>
+        <w:t xml:space="preserve"> INT NOT NULL,</w:t>
+      </w:r>
+      <w:r>
+        <w:rPr>
+          <w:b/>
+          <w:bCs/>
+          <w:color w:val="4472C4" w:themeColor="accent1"/>
+        </w:rPr>
+        <w:t xml:space="preserve"> </w:t>
+      </w:r>
+      <w:r>
+        <w:rPr>
+          <w:b/>
+          <w:bCs/>
+          <w:color w:val="70AD47" w:themeColor="accent6"/>
+        </w:rPr>
+        <w:t>// détermine l’id du questionnaire</w:t>
+      </w:r>
+    </w:p>
+    <w:p>
+      <w:pPr>
+        <w:rPr>
+          <w:b/>
+          <w:bCs/>
+          <w:color w:val="4472C4" w:themeColor="accent1"/>
+        </w:rPr>
+      </w:pPr>
+      <w:r>
+        <w:rPr>
+          <w:b/>
+          <w:bCs/>
+          <w:color w:val="4472C4" w:themeColor="accent1"/>
+        </w:rPr>
+        <w:t>question INT NOT NULL,</w:t>
+      </w:r>
+      <w:r>
+        <w:rPr>
+          <w:b/>
+          <w:bCs/>
+          <w:color w:val="4472C4" w:themeColor="accent1"/>
+        </w:rPr>
+        <w:t xml:space="preserve"> </w:t>
+      </w:r>
+      <w:r>
+        <w:rPr>
+          <w:b/>
+          <w:bCs/>
+          <w:color w:val="70AD47" w:themeColor="accent6"/>
+        </w:rPr>
+        <w:t xml:space="preserve">// </w:t>
+      </w:r>
+      <w:r>
+        <w:rPr>
+          <w:b/>
+          <w:bCs/>
+          <w:color w:val="70AD47" w:themeColor="accent6"/>
+        </w:rPr>
+        <w:t>détermine</w:t>
+      </w:r>
+      <w:r>
+        <w:rPr>
+          <w:b/>
+          <w:bCs/>
+          <w:color w:val="70AD47" w:themeColor="accent6"/>
+        </w:rPr>
+        <w:t xml:space="preserve"> l’id du questionnaire</w:t>
+      </w:r>
+    </w:p>
+    <w:p>
+      <w:pPr>
+        <w:rPr>
+          <w:b/>
+          <w:bCs/>
+          <w:color w:val="4472C4" w:themeColor="accent1"/>
+        </w:rPr>
+      </w:pPr>
+      <w:proofErr w:type="spellStart"/>
+      <w:r>
+        <w:rPr>
+          <w:b/>
+          <w:bCs/>
+          <w:color w:val="4472C4" w:themeColor="accent1"/>
+        </w:rPr>
+        <w:t>answer</w:t>
+      </w:r>
+      <w:proofErr w:type="spellEnd"/>
+      <w:r>
+        <w:rPr>
+          <w:b/>
+          <w:bCs/>
+          <w:color w:val="4472C4" w:themeColor="accent1"/>
+        </w:rPr>
+        <w:t xml:space="preserve"> VARCHAR(255) NOT NULL,</w:t>
+      </w:r>
+      <w:r>
+        <w:rPr>
+          <w:b/>
+          <w:bCs/>
+          <w:color w:val="4472C4" w:themeColor="accent1"/>
+        </w:rPr>
+        <w:t xml:space="preserve"> </w:t>
+      </w:r>
+      <w:r>
+        <w:rPr>
+          <w:b/>
+          <w:bCs/>
+          <w:color w:val="70AD47" w:themeColor="accent6"/>
+        </w:rPr>
+        <w:t>// indique le nom de la réponse</w:t>
+      </w:r>
+    </w:p>
+    <w:p>
+      <w:pPr>
+        <w:rPr>
+          <w:b/>
+          <w:bCs/>
+          <w:color w:val="4472C4" w:themeColor="accent1"/>
+          <w:lang w:val="en-US"/>
+        </w:rPr>
+      </w:pPr>
+      <w:r>
+        <w:rPr>
+          <w:b/>
+          <w:bCs/>
+          <w:color w:val="4472C4" w:themeColor="accent1"/>
+          <w:lang w:val="en-US"/>
+        </w:rPr>
+        <w:t>FOREIGN KEY(respondent) REFERENCES members(id),</w:t>
+      </w:r>
+      <w:r>
+        <w:rPr>
+          <w:b/>
+          <w:bCs/>
+          <w:color w:val="4472C4" w:themeColor="accent1"/>
+          <w:lang w:val="en-US"/>
+        </w:rPr>
+        <w:t xml:space="preserve"> </w:t>
+      </w:r>
+      <w:r>
+        <w:rPr>
+          <w:b/>
+          <w:bCs/>
+          <w:color w:val="70AD47" w:themeColor="accent6"/>
+          <w:lang w:val="en-US"/>
+        </w:rPr>
+        <w:t>// reference respond</w:t>
+      </w:r>
+      <w:r>
+        <w:rPr>
+          <w:b/>
+          <w:bCs/>
+          <w:color w:val="70AD47" w:themeColor="accent6"/>
+          <w:lang w:val="en-US"/>
+        </w:rPr>
+        <w:t>e</w:t>
+      </w:r>
+      <w:r>
+        <w:rPr>
+          <w:b/>
+          <w:bCs/>
+          <w:color w:val="70AD47" w:themeColor="accent6"/>
+          <w:lang w:val="en-US"/>
+        </w:rPr>
+        <w:t>nt</w:t>
+      </w:r>
+    </w:p>
+    <w:p>
+      <w:pPr>
+        <w:rPr>
+          <w:b/>
+          <w:bCs/>
+          <w:color w:val="4472C4" w:themeColor="accent1"/>
+          <w:lang w:val="en-US"/>
+        </w:rPr>
+      </w:pPr>
+      <w:r>
+        <w:rPr>
+          <w:b/>
+          <w:bCs/>
+          <w:color w:val="4472C4" w:themeColor="accent1"/>
+          <w:lang w:val="en-US"/>
+        </w:rPr>
+        <w:t>FOREIGN KEY(creator) REFERENCES surveys(owner),</w:t>
+      </w:r>
+      <w:r>
+        <w:rPr>
+          <w:b/>
+          <w:bCs/>
+          <w:color w:val="4472C4" w:themeColor="accent1"/>
+          <w:lang w:val="en-US"/>
+        </w:rPr>
+        <w:t xml:space="preserve"> </w:t>
+      </w:r>
+      <w:r>
+        <w:rPr>
+          <w:b/>
+          <w:bCs/>
+          <w:color w:val="70AD47" w:themeColor="accent6"/>
+          <w:lang w:val="en-US"/>
+        </w:rPr>
+        <w:t>// reference creator</w:t>
+      </w:r>
+    </w:p>
+    <w:p>
+      <w:pPr>
+        <w:rPr>
+          <w:b/>
+          <w:bCs/>
+          <w:color w:val="4472C4" w:themeColor="accent1"/>
+          <w:lang w:val="en-US"/>
+        </w:rPr>
+      </w:pPr>
+      <w:r>
+        <w:rPr>
+          <w:b/>
+          <w:bCs/>
+          <w:color w:val="4472C4" w:themeColor="accent1"/>
+          <w:lang w:val="en-US"/>
+        </w:rPr>
+        <w:t>FOREIGN KEY(survey) REFERENCES surveys(id),</w:t>
+      </w:r>
+      <w:r>
+        <w:rPr>
+          <w:b/>
+          <w:bCs/>
+          <w:color w:val="4472C4" w:themeColor="accent1"/>
+          <w:lang w:val="en-US"/>
+        </w:rPr>
+        <w:t xml:space="preserve"> </w:t>
+      </w:r>
+      <w:r>
+        <w:rPr>
+          <w:b/>
+          <w:bCs/>
+          <w:color w:val="70AD47" w:themeColor="accent6"/>
+          <w:lang w:val="en-US"/>
+        </w:rPr>
+        <w:t>// reference survey</w:t>
+      </w:r>
+    </w:p>
+    <w:p>
+      <w:pPr>
+        <w:rPr>
+          <w:b/>
+          <w:bCs/>
+          <w:color w:val="4472C4" w:themeColor="accent1"/>
+          <w:lang w:val="en-US"/>
+        </w:rPr>
+      </w:pPr>
+      <w:r>
+        <w:rPr>
+          <w:b/>
+          <w:bCs/>
+          <w:color w:val="4472C4" w:themeColor="accent1"/>
+          <w:lang w:val="en-US"/>
+        </w:rPr>
+        <w:t>FOREIGN KEY(question) REFERENCES questions(id));</w:t>
+      </w:r>
+      <w:r>
+        <w:rPr>
+          <w:b/>
+          <w:bCs/>
+          <w:color w:val="4472C4" w:themeColor="accent1"/>
+          <w:lang w:val="en-US"/>
+        </w:rPr>
+        <w:t xml:space="preserve"> </w:t>
+      </w:r>
+      <w:r>
+        <w:rPr>
+          <w:b/>
+          <w:bCs/>
+          <w:color w:val="70AD47" w:themeColor="accent6"/>
+          <w:lang w:val="en-US"/>
+        </w:rPr>
+        <w:t>// reference question</w:t>
+      </w:r>
+    </w:p>
+    <w:p>
+      <w:pPr>
         <w:jc w:val="center"/>
         <w:rPr>
           <w:b/>
@@ -1427,99 +1837,483 @@
           <w:u w:val="single"/>
           <w:lang w:val="en-US"/>
         </w:rPr>
+        <w:t xml:space="preserve">COMMANDES </w:t>
+      </w:r>
+      <w:r>
+        <w:rPr>
+          <w:u w:val="single"/>
+          <w:lang w:val="en-US"/>
+        </w:rPr>
+        <w:t>D’</w:t>
+      </w:r>
+      <w:r>
+        <w:rPr>
+          <w:u w:val="single"/>
+          <w:lang w:val="en-US"/>
+        </w:rPr>
+        <w:t xml:space="preserve">INFORMATIONS </w:t>
+      </w:r>
+      <w:r>
+        <w:rPr>
+          <w:u w:val="single"/>
+          <w:lang w:val="en-US"/>
+        </w:rPr>
+        <w:t>:</w:t>
+      </w:r>
+    </w:p>
+    <w:p>
+      <w:pPr>
+        <w:rPr>
+          <w:lang w:val="en-US"/>
+        </w:rPr>
+      </w:pPr>
+    </w:p>
+    <w:p>
+      <w:pPr>
+        <w:rPr>
+          <w:b/>
+          <w:bCs/>
+          <w:lang w:val="en-US"/>
+        </w:rPr>
+      </w:pPr>
+      <w:r>
+        <w:rPr>
+          <w:b/>
+          <w:bCs/>
+          <w:lang w:val="en-US"/>
+        </w:rPr>
+        <w:t>--list of all tables and views</w:t>
+      </w:r>
+    </w:p>
+    <w:p>
+      <w:pPr>
+        <w:rPr>
+          <w:lang w:val="en-US"/>
+        </w:rPr>
+      </w:pPr>
+      <w:r>
+        <w:rPr>
+          <w:highlight w:val="yellow"/>
+          <w:lang w:val="en-US"/>
+        </w:rPr>
+        <w:t>show tables;</w:t>
+      </w:r>
+    </w:p>
+    <w:p>
+      <w:pPr>
+        <w:rPr>
+          <w:lang w:val="en-US"/>
+        </w:rPr>
+      </w:pPr>
+    </w:p>
+    <w:p>
+      <w:pPr>
+        <w:rPr>
+          <w:b/>
+          <w:bCs/>
+          <w:lang w:val="en-US"/>
+        </w:rPr>
+      </w:pPr>
+      <w:r>
+        <w:rPr>
+          <w:b/>
+          <w:bCs/>
+          <w:lang w:val="en-US"/>
+        </w:rPr>
+        <w:t>--list of all tables and views with tables types</w:t>
+      </w:r>
+    </w:p>
+    <w:p>
+      <w:r>
+        <w:rPr>
+          <w:highlight w:val="yellow"/>
+        </w:rPr>
+        <w:t>show full tables;</w:t>
+      </w:r>
+    </w:p>
+    <w:p/>
+    <w:p>
+      <w:pPr>
+        <w:rPr>
+          <w:b/>
+          <w:bCs/>
+        </w:rPr>
+      </w:pPr>
+      <w:r>
+        <w:rPr>
+          <w:b/>
+          <w:bCs/>
+        </w:rPr>
+        <w:t>--description d'une table</w:t>
+      </w:r>
+    </w:p>
+    <w:p>
+      <w:r>
+        <w:rPr>
+          <w:highlight w:val="yellow"/>
+        </w:rPr>
+        <w:t>describe membre;</w:t>
+      </w:r>
+    </w:p>
+    <w:p/>
+    <w:p>
+      <w:pPr>
+        <w:rPr>
+          <w:b/>
+          <w:bCs/>
+        </w:rPr>
+      </w:pPr>
+      <w:r>
+        <w:rPr>
+          <w:b/>
+          <w:bCs/>
+        </w:rPr>
+        <w:t>--voir tous les utilisateurs</w:t>
+      </w:r>
+    </w:p>
+    <w:p>
+      <w:r>
+        <w:rPr>
+          <w:highlight w:val="yellow"/>
+        </w:rPr>
+        <w:t>select * from memb</w:t>
+      </w:r>
+      <w:r>
+        <w:rPr>
+          <w:highlight w:val="yellow"/>
+        </w:rPr>
+        <w:t>ers</w:t>
+      </w:r>
+      <w:r>
+        <w:rPr>
+          <w:highlight w:val="yellow"/>
+        </w:rPr>
+        <w:t>;</w:t>
+      </w:r>
+    </w:p>
+    <w:p/>
+    <w:p>
+      <w:pPr>
+        <w:rPr>
+          <w:b/>
+          <w:bCs/>
+        </w:rPr>
+      </w:pPr>
+      <w:r>
+        <w:rPr>
+          <w:b/>
+          <w:bCs/>
+        </w:rPr>
+        <w:t xml:space="preserve">--voir </w:t>
+      </w:r>
+      <w:r>
+        <w:rPr>
+          <w:b/>
+          <w:bCs/>
+        </w:rPr>
+        <w:t>tous les sondages</w:t>
+      </w:r>
+    </w:p>
+    <w:p>
+      <w:r>
+        <w:rPr>
+          <w:highlight w:val="yellow"/>
+        </w:rPr>
+        <w:t xml:space="preserve">select * from </w:t>
+      </w:r>
+      <w:r>
+        <w:rPr>
+          <w:highlight w:val="yellow"/>
+        </w:rPr>
+        <w:t>surveys</w:t>
+      </w:r>
+      <w:r>
+        <w:rPr>
+          <w:highlight w:val="yellow"/>
+        </w:rPr>
+        <w:t>;</w:t>
+      </w:r>
+    </w:p>
+    <w:p/>
+    <w:p>
+      <w:pPr>
+        <w:rPr>
+          <w:b/>
+          <w:bCs/>
+        </w:rPr>
+      </w:pPr>
+      <w:r>
+        <w:rPr>
+          <w:b/>
+          <w:bCs/>
+        </w:rPr>
+        <w:t xml:space="preserve">--voir toutes les </w:t>
+      </w:r>
+      <w:r>
+        <w:rPr>
+          <w:b/>
+          <w:bCs/>
+        </w:rPr>
+        <w:t>questions</w:t>
+      </w:r>
+    </w:p>
+    <w:p>
+      <w:r>
+        <w:rPr>
+          <w:highlight w:val="yellow"/>
+        </w:rPr>
+        <w:t xml:space="preserve">select * from </w:t>
+      </w:r>
+      <w:r>
+        <w:rPr>
+          <w:highlight w:val="yellow"/>
+        </w:rPr>
+        <w:t>question</w:t>
+      </w:r>
+      <w:r>
+        <w:rPr>
+          <w:highlight w:val="yellow"/>
+        </w:rPr>
+        <w:t>s</w:t>
+      </w:r>
+      <w:r>
+        <w:rPr>
+          <w:highlight w:val="yellow"/>
+        </w:rPr>
+        <w:t>;</w:t>
+      </w:r>
+    </w:p>
+    <w:p/>
+    <w:p/>
+    <w:p/>
+    <w:p/>
+    <w:p/>
+    <w:p/>
+    <w:p/>
+    <w:p/>
+    <w:p/>
+    <w:p/>
+    <w:p/>
+    <w:p/>
+    <w:p>
+      <w:pPr>
+        <w:jc w:val="center"/>
+        <w:rPr>
+          <w:u w:val="single"/>
+        </w:rPr>
+      </w:pPr>
+      <w:r>
+        <w:rPr>
+          <w:u w:val="single"/>
+        </w:rPr>
+        <w:t>COMMANDE DE MANAGEMENT :</w:t>
+      </w:r>
+    </w:p>
+    <w:p/>
+    <w:p>
+      <w:pPr>
+        <w:rPr>
+          <w:b/>
+          <w:bCs/>
+        </w:rPr>
+      </w:pPr>
+      <w:r>
+        <w:rPr>
+          <w:b/>
+          <w:bCs/>
+        </w:rPr>
+        <w:t>--ajouter une colonne :</w:t>
+      </w:r>
+    </w:p>
+    <w:p>
+      <w:pPr>
+        <w:rPr>
+          <w:highlight w:val="yellow"/>
+        </w:rPr>
+      </w:pPr>
+      <w:r>
+        <w:rPr>
+          <w:highlight w:val="yellow"/>
+        </w:rPr>
+        <w:t>ALTER TABLE nom_table</w:t>
+      </w:r>
+    </w:p>
+    <w:p>
+      <w:r>
+        <w:rPr>
+          <w:highlight w:val="yellow"/>
+        </w:rPr>
+        <w:t>ADD nom_colonne type_donnees</w:t>
+      </w:r>
+    </w:p>
+    <w:p/>
+    <w:p>
+      <w:pPr>
+        <w:rPr>
+          <w:b/>
+          <w:bCs/>
+        </w:rPr>
+      </w:pPr>
+      <w:r>
+        <w:rPr>
+          <w:b/>
+          <w:bCs/>
+        </w:rPr>
+        <w:t>--supprimer une colonne :</w:t>
+      </w:r>
+    </w:p>
+    <w:p>
+      <w:pPr>
+        <w:rPr>
+          <w:highlight w:val="yellow"/>
+        </w:rPr>
+      </w:pPr>
+      <w:r>
+        <w:rPr>
+          <w:highlight w:val="yellow"/>
+        </w:rPr>
+        <w:t>ALTER TABLE nom_table</w:t>
+      </w:r>
+    </w:p>
+    <w:p>
+      <w:r>
+        <w:rPr>
+          <w:highlight w:val="yellow"/>
+        </w:rPr>
+        <w:t>DROP nom_colonne</w:t>
+      </w:r>
+    </w:p>
+    <w:p/>
+    <w:p>
+      <w:pPr>
+        <w:rPr>
+          <w:b/>
+          <w:bCs/>
+        </w:rPr>
+      </w:pPr>
+      <w:r>
+        <w:rPr>
+          <w:b/>
+          <w:bCs/>
+        </w:rPr>
+        <w:t xml:space="preserve">--modifier une </w:t>
+      </w:r>
+      <w:r>
+        <w:rPr>
+          <w:b/>
+          <w:bCs/>
+        </w:rPr>
+        <w:t>colonne :</w:t>
+      </w:r>
+    </w:p>
+    <w:p>
+      <w:pPr>
+        <w:rPr>
+          <w:highlight w:val="yellow"/>
+        </w:rPr>
+      </w:pPr>
+      <w:r>
+        <w:rPr>
+          <w:highlight w:val="yellow"/>
+        </w:rPr>
+        <w:t>ALTER TABLE nom_table</w:t>
+      </w:r>
+    </w:p>
+    <w:p>
+      <w:r>
+        <w:rPr>
+          <w:highlight w:val="yellow"/>
+        </w:rPr>
+        <w:t>MODIFY nom_colonne type_donnees</w:t>
+      </w:r>
+    </w:p>
+    <w:p/>
+    <w:p>
+      <w:pPr>
+        <w:rPr>
+          <w:b/>
+          <w:bCs/>
+        </w:rPr>
+      </w:pPr>
+      <w:r>
+        <w:rPr>
+          <w:b/>
+          <w:bCs/>
+        </w:rPr>
+        <w:t>--renommer une colonne :</w:t>
+      </w:r>
+    </w:p>
+    <w:p>
+      <w:pPr>
+        <w:rPr>
+          <w:highlight w:val="yellow"/>
+        </w:rPr>
+      </w:pPr>
+      <w:r>
+        <w:rPr>
+          <w:highlight w:val="yellow"/>
+        </w:rPr>
+        <w:t>ALTER TABLE nom_table</w:t>
+      </w:r>
+    </w:p>
+    <w:p>
+      <w:r>
+        <w:rPr>
+          <w:highlight w:val="yellow"/>
+        </w:rPr>
+        <w:t>CHANGE colonne_ancien_nom colonne_nouveau_nom type_donnees</w:t>
+      </w:r>
+    </w:p>
+    <w:p/>
+    <w:p>
+      <w:pPr>
+        <w:rPr>
+          <w:b/>
+          <w:bCs/>
+        </w:rPr>
+      </w:pPr>
+      <w:r>
+        <w:rPr>
+          <w:b/>
+          <w:bCs/>
+        </w:rPr>
+        <w:t xml:space="preserve">--ajouter des valeurs </w:t>
+      </w:r>
+      <w:r>
+        <w:rPr>
+          <w:b/>
+          <w:bCs/>
+        </w:rPr>
+        <w:t>dans une ligne</w:t>
+      </w:r>
+      <w:r>
+        <w:rPr>
+          <w:b/>
+          <w:bCs/>
+        </w:rPr>
+        <w:t>:</w:t>
+      </w:r>
+    </w:p>
+    <w:p>
+      <w:pPr>
+        <w:rPr>
+          <w:highlight w:val="yellow"/>
+        </w:rPr>
+      </w:pPr>
+      <w:r>
+        <w:rPr>
+          <w:highlight w:val="yellow"/>
+        </w:rPr>
+        <w:t>INSERT INTO nom_table (nom_colonne_1, nom_colonne_2, ...)</w:t>
+      </w:r>
+    </w:p>
+    <w:p>
+      <w:r>
+        <w:rPr>
+          <w:highlight w:val="yellow"/>
+        </w:rPr>
         <w:lastRenderedPageBreak/>
-        <w:t xml:space="preserve">COMMANDES </w:t>
-      </w:r>
-      <w:r>
-        <w:rPr>
-          <w:u w:val="single"/>
-          <w:lang w:val="en-US"/>
-        </w:rPr>
-        <w:t>D’</w:t>
-      </w:r>
-      <w:r>
-        <w:rPr>
-          <w:u w:val="single"/>
-          <w:lang w:val="en-US"/>
-        </w:rPr>
-        <w:t xml:space="preserve">INFORMATIONS </w:t>
-      </w:r>
-      <w:r>
-        <w:rPr>
-          <w:u w:val="single"/>
-          <w:lang w:val="en-US"/>
-        </w:rPr>
-        <w:t>:</w:t>
-      </w:r>
-    </w:p>
-    <w:p>
-      <w:pPr>
-        <w:rPr>
-          <w:lang w:val="en-US"/>
-        </w:rPr>
-      </w:pPr>
-    </w:p>
-    <w:p>
-      <w:pPr>
-        <w:rPr>
-          <w:b/>
-          <w:bCs/>
-          <w:lang w:val="en-US"/>
-        </w:rPr>
-      </w:pPr>
-      <w:r>
-        <w:rPr>
-          <w:b/>
-          <w:bCs/>
-          <w:lang w:val="en-US"/>
-        </w:rPr>
-        <w:t>--list of all tables and views</w:t>
-      </w:r>
-    </w:p>
-    <w:p>
-      <w:pPr>
-        <w:rPr>
-          <w:lang w:val="en-US"/>
-        </w:rPr>
-      </w:pPr>
-      <w:r>
-        <w:rPr>
-          <w:highlight w:val="yellow"/>
-          <w:lang w:val="en-US"/>
-        </w:rPr>
-        <w:t>show tables;</w:t>
-      </w:r>
-    </w:p>
-    <w:p>
-      <w:pPr>
-        <w:rPr>
-          <w:lang w:val="en-US"/>
-        </w:rPr>
-      </w:pPr>
-    </w:p>
-    <w:p>
-      <w:pPr>
-        <w:rPr>
-          <w:b/>
-          <w:bCs/>
-          <w:lang w:val="en-US"/>
-        </w:rPr>
-      </w:pPr>
-      <w:r>
-        <w:rPr>
-          <w:b/>
-          <w:bCs/>
-          <w:lang w:val="en-US"/>
-        </w:rPr>
-        <w:t>--list of all tables and views with tables types</w:t>
-      </w:r>
-    </w:p>
-    <w:p>
-      <w:r>
-        <w:rPr>
-          <w:highlight w:val="yellow"/>
-        </w:rPr>
-        <w:t>show full tables;</w:t>
+        <w:t>VALUES ('valeur 1', 'valeur 2', ...)</w:t>
       </w:r>
     </w:p>
     <w:p/>
@@ -1535,15 +2329,59 @@
           <w:b/>
           <w:bCs/>
         </w:rPr>
-        <w:t>--description d'une table</w:t>
-      </w:r>
-    </w:p>
-    <w:p>
-      <w:r>
-        <w:rPr>
-          <w:highlight w:val="yellow"/>
-        </w:rPr>
-        <w:t>describe membre;</w:t>
+        <w:t xml:space="preserve">--mettre à jour </w:t>
+      </w:r>
+      <w:r>
+        <w:rPr>
+          <w:b/>
+          <w:bCs/>
+        </w:rPr>
+        <w:t>les valeurs d’</w:t>
+      </w:r>
+      <w:r>
+        <w:rPr>
+          <w:b/>
+          <w:bCs/>
+        </w:rPr>
+        <w:t>une ligne :</w:t>
+      </w:r>
+    </w:p>
+    <w:p>
+      <w:pPr>
+        <w:rPr>
+          <w:highlight w:val="yellow"/>
+          <w:lang w:val="en-US"/>
+        </w:rPr>
+      </w:pPr>
+      <w:r>
+        <w:rPr>
+          <w:highlight w:val="yellow"/>
+          <w:lang w:val="en-US"/>
+        </w:rPr>
+        <w:t>UPDATE table_name</w:t>
+      </w:r>
+    </w:p>
+    <w:p>
+      <w:pPr>
+        <w:rPr>
+          <w:highlight w:val="yellow"/>
+          <w:lang w:val="en-US"/>
+        </w:rPr>
+      </w:pPr>
+      <w:r>
+        <w:rPr>
+          <w:highlight w:val="yellow"/>
+          <w:lang w:val="en-US"/>
+        </w:rPr>
+        <w:t>SET column1 = value1, column2 = value2, ...</w:t>
+      </w:r>
+    </w:p>
+    <w:p>
+      <w:r>
+        <w:rPr>
+          <w:highlight w:val="yellow"/>
+        </w:rPr>
+        <w:t>WHERE condition;</w:t>
       </w:r>
     </w:p>
     <w:p/>
@@ -1559,524 +2397,6 @@
           <w:b/>
           <w:bCs/>
         </w:rPr>
-        <w:t>--voir tous les utilisateurs</w:t>
-      </w:r>
-    </w:p>
-    <w:p>
-      <w:r>
-        <w:rPr>
-          <w:highlight w:val="yellow"/>
-        </w:rPr>
-        <w:t>select * from memb</w:t>
-      </w:r>
-      <w:r>
-        <w:rPr>
-          <w:highlight w:val="yellow"/>
-        </w:rPr>
-        <w:t>ers</w:t>
-      </w:r>
-      <w:r>
-        <w:rPr>
-          <w:highlight w:val="yellow"/>
-        </w:rPr>
-        <w:t>;</w:t>
-      </w:r>
-    </w:p>
-    <w:p/>
-    <w:p>
-      <w:pPr>
-        <w:rPr>
-          <w:b/>
-          <w:bCs/>
-        </w:rPr>
-      </w:pPr>
-      <w:r>
-        <w:rPr>
-          <w:b/>
-          <w:bCs/>
-        </w:rPr>
-        <w:t xml:space="preserve">--voir </w:t>
-      </w:r>
-      <w:r>
-        <w:rPr>
-          <w:b/>
-          <w:bCs/>
-        </w:rPr>
-        <w:t>tous les sondages</w:t>
-      </w:r>
-    </w:p>
-    <w:p>
-      <w:r>
-        <w:rPr>
-          <w:highlight w:val="yellow"/>
-        </w:rPr>
-        <w:t xml:space="preserve">select * from </w:t>
-      </w:r>
-      <w:r>
-        <w:rPr>
-          <w:highlight w:val="yellow"/>
-        </w:rPr>
-        <w:t>surveys</w:t>
-      </w:r>
-      <w:r>
-        <w:rPr>
-          <w:highlight w:val="yellow"/>
-        </w:rPr>
-        <w:t>;</w:t>
-      </w:r>
-    </w:p>
-    <w:p/>
-    <w:p>
-      <w:pPr>
-        <w:rPr>
-          <w:b/>
-          <w:bCs/>
-        </w:rPr>
-      </w:pPr>
-      <w:r>
-        <w:rPr>
-          <w:b/>
-          <w:bCs/>
-        </w:rPr>
-        <w:t xml:space="preserve">--voir toutes les </w:t>
-      </w:r>
-      <w:r>
-        <w:rPr>
-          <w:b/>
-          <w:bCs/>
-        </w:rPr>
-        <w:t>questions</w:t>
-      </w:r>
-    </w:p>
-    <w:p>
-      <w:pPr>
-        <w:rPr>
-          <w:lang w:val="en-US"/>
-        </w:rPr>
-      </w:pPr>
-      <w:r>
-        <w:rPr>
-          <w:highlight w:val="yellow"/>
-          <w:lang w:val="en-US"/>
-        </w:rPr>
-        <w:t xml:space="preserve">select * from </w:t>
-      </w:r>
-      <w:r>
-        <w:rPr>
-          <w:highlight w:val="yellow"/>
-          <w:lang w:val="en-US"/>
-        </w:rPr>
-        <w:t>question</w:t>
-      </w:r>
-      <w:r>
-        <w:rPr>
-          <w:highlight w:val="yellow"/>
-          <w:lang w:val="en-US"/>
-        </w:rPr>
-        <w:t>s</w:t>
-      </w:r>
-      <w:r>
-        <w:rPr>
-          <w:highlight w:val="yellow"/>
-          <w:lang w:val="en-US"/>
-        </w:rPr>
-        <w:t>;</w:t>
-      </w:r>
-    </w:p>
-    <w:p>
-      <w:pPr>
-        <w:rPr>
-          <w:lang w:val="en-US"/>
-        </w:rPr>
-      </w:pPr>
-    </w:p>
-    <w:p>
-      <w:pPr>
-        <w:rPr>
-          <w:lang w:val="en-US"/>
-        </w:rPr>
-      </w:pPr>
-    </w:p>
-    <w:p>
-      <w:pPr>
-        <w:rPr>
-          <w:lang w:val="en-US"/>
-        </w:rPr>
-      </w:pPr>
-    </w:p>
-    <w:p>
-      <w:pPr>
-        <w:rPr>
-          <w:lang w:val="en-US"/>
-        </w:rPr>
-      </w:pPr>
-    </w:p>
-    <w:p>
-      <w:pPr>
-        <w:rPr>
-          <w:lang w:val="en-US"/>
-        </w:rPr>
-      </w:pPr>
-    </w:p>
-    <w:p>
-      <w:pPr>
-        <w:rPr>
-          <w:lang w:val="en-US"/>
-        </w:rPr>
-      </w:pPr>
-    </w:p>
-    <w:p>
-      <w:pPr>
-        <w:rPr>
-          <w:lang w:val="en-US"/>
-        </w:rPr>
-      </w:pPr>
-    </w:p>
-    <w:p>
-      <w:pPr>
-        <w:rPr>
-          <w:lang w:val="en-US"/>
-        </w:rPr>
-      </w:pPr>
-    </w:p>
-    <w:p>
-      <w:pPr>
-        <w:rPr>
-          <w:lang w:val="en-US"/>
-        </w:rPr>
-      </w:pPr>
-    </w:p>
-    <w:p>
-      <w:pPr>
-        <w:rPr>
-          <w:lang w:val="en-US"/>
-        </w:rPr>
-      </w:pPr>
-    </w:p>
-    <w:p>
-      <w:pPr>
-        <w:rPr>
-          <w:lang w:val="en-US"/>
-        </w:rPr>
-      </w:pPr>
-    </w:p>
-    <w:p>
-      <w:pPr>
-        <w:rPr>
-          <w:lang w:val="en-US"/>
-        </w:rPr>
-      </w:pPr>
-    </w:p>
-    <w:p>
-      <w:pPr>
-        <w:jc w:val="center"/>
-        <w:rPr>
-          <w:u w:val="single"/>
-          <w:lang w:val="en-US"/>
-        </w:rPr>
-      </w:pPr>
-      <w:r>
-        <w:rPr>
-          <w:u w:val="single"/>
-          <w:lang w:val="en-US"/>
-        </w:rPr>
-        <w:lastRenderedPageBreak/>
-        <w:t>COMMANDE DE MANAGEMENT :</w:t>
-      </w:r>
-    </w:p>
-    <w:p>
-      <w:pPr>
-        <w:rPr>
-          <w:lang w:val="en-US"/>
-        </w:rPr>
-      </w:pPr>
-    </w:p>
-    <w:p>
-      <w:pPr>
-        <w:rPr>
-          <w:b/>
-          <w:bCs/>
-        </w:rPr>
-      </w:pPr>
-      <w:r>
-        <w:rPr>
-          <w:b/>
-          <w:bCs/>
-        </w:rPr>
-        <w:t>--ajouter une colonne :</w:t>
-      </w:r>
-    </w:p>
-    <w:p>
-      <w:pPr>
-        <w:rPr>
-          <w:highlight w:val="yellow"/>
-        </w:rPr>
-      </w:pPr>
-      <w:r>
-        <w:rPr>
-          <w:highlight w:val="yellow"/>
-        </w:rPr>
-        <w:t>ALTER TABLE nom_table</w:t>
-      </w:r>
-    </w:p>
-    <w:p>
-      <w:r>
-        <w:rPr>
-          <w:highlight w:val="yellow"/>
-        </w:rPr>
-        <w:t>ADD nom_colonne type_donnees</w:t>
-      </w:r>
-    </w:p>
-    <w:p/>
-    <w:p>
-      <w:pPr>
-        <w:rPr>
-          <w:b/>
-          <w:bCs/>
-        </w:rPr>
-      </w:pPr>
-      <w:r>
-        <w:rPr>
-          <w:b/>
-          <w:bCs/>
-        </w:rPr>
-        <w:t>--supprimer une colonne :</w:t>
-      </w:r>
-    </w:p>
-    <w:p>
-      <w:pPr>
-        <w:rPr>
-          <w:highlight w:val="yellow"/>
-        </w:rPr>
-      </w:pPr>
-      <w:r>
-        <w:rPr>
-          <w:highlight w:val="yellow"/>
-        </w:rPr>
-        <w:t>ALTER TABLE nom_table</w:t>
-      </w:r>
-    </w:p>
-    <w:p>
-      <w:r>
-        <w:rPr>
-          <w:highlight w:val="yellow"/>
-        </w:rPr>
-        <w:t>DROP nom_colonne</w:t>
-      </w:r>
-    </w:p>
-    <w:p/>
-    <w:p>
-      <w:pPr>
-        <w:rPr>
-          <w:b/>
-          <w:bCs/>
-        </w:rPr>
-      </w:pPr>
-      <w:r>
-        <w:rPr>
-          <w:b/>
-          <w:bCs/>
-        </w:rPr>
-        <w:t xml:space="preserve">--modifier une </w:t>
-      </w:r>
-      <w:r>
-        <w:rPr>
-          <w:b/>
-          <w:bCs/>
-        </w:rPr>
-        <w:t>colonne :</w:t>
-      </w:r>
-    </w:p>
-    <w:p>
-      <w:pPr>
-        <w:rPr>
-          <w:highlight w:val="yellow"/>
-        </w:rPr>
-      </w:pPr>
-      <w:r>
-        <w:rPr>
-          <w:highlight w:val="yellow"/>
-        </w:rPr>
-        <w:t>ALTER TABLE nom_table</w:t>
-      </w:r>
-    </w:p>
-    <w:p>
-      <w:r>
-        <w:rPr>
-          <w:highlight w:val="yellow"/>
-        </w:rPr>
-        <w:t>MODIFY nom_colonne type_donnees</w:t>
-      </w:r>
-    </w:p>
-    <w:p/>
-    <w:p>
-      <w:pPr>
-        <w:rPr>
-          <w:b/>
-          <w:bCs/>
-        </w:rPr>
-      </w:pPr>
-      <w:r>
-        <w:rPr>
-          <w:b/>
-          <w:bCs/>
-        </w:rPr>
-        <w:t>--renommer une colonne :</w:t>
-      </w:r>
-    </w:p>
-    <w:p>
-      <w:pPr>
-        <w:rPr>
-          <w:highlight w:val="yellow"/>
-        </w:rPr>
-      </w:pPr>
-      <w:r>
-        <w:rPr>
-          <w:highlight w:val="yellow"/>
-        </w:rPr>
-        <w:t>ALTER TABLE nom_table</w:t>
-      </w:r>
-    </w:p>
-    <w:p>
-      <w:r>
-        <w:rPr>
-          <w:highlight w:val="yellow"/>
-        </w:rPr>
-        <w:t>CHANGE colonne_ancien_nom colonne_nouveau_nom type_donnees</w:t>
-      </w:r>
-    </w:p>
-    <w:p/>
-    <w:p>
-      <w:pPr>
-        <w:rPr>
-          <w:b/>
-          <w:bCs/>
-        </w:rPr>
-      </w:pPr>
-      <w:r>
-        <w:rPr>
-          <w:b/>
-          <w:bCs/>
-        </w:rPr>
-        <w:t xml:space="preserve">--ajouter des valeurs </w:t>
-      </w:r>
-      <w:r>
-        <w:rPr>
-          <w:b/>
-          <w:bCs/>
-        </w:rPr>
-        <w:t>dans une ligne</w:t>
-      </w:r>
-      <w:r>
-        <w:rPr>
-          <w:b/>
-          <w:bCs/>
-        </w:rPr>
-        <w:t>:</w:t>
-      </w:r>
-    </w:p>
-    <w:p>
-      <w:pPr>
-        <w:rPr>
-          <w:highlight w:val="yellow"/>
-        </w:rPr>
-      </w:pPr>
-      <w:r>
-        <w:rPr>
-          <w:highlight w:val="yellow"/>
-        </w:rPr>
-        <w:t>INSERT INTO nom_table (nom_colonne_1, nom_colonne_2, ...)</w:t>
-      </w:r>
-    </w:p>
-    <w:p>
-      <w:r>
-        <w:rPr>
-          <w:highlight w:val="yellow"/>
-        </w:rPr>
-        <w:t>VALUES ('valeur 1', 'valeur 2', ...)</w:t>
-      </w:r>
-    </w:p>
-    <w:p/>
-    <w:p>
-      <w:pPr>
-        <w:rPr>
-          <w:b/>
-          <w:bCs/>
-        </w:rPr>
-      </w:pPr>
-      <w:r>
-        <w:rPr>
-          <w:b/>
-          <w:bCs/>
-        </w:rPr>
-        <w:t xml:space="preserve">--mettre à jour </w:t>
-      </w:r>
-      <w:r>
-        <w:rPr>
-          <w:b/>
-          <w:bCs/>
-        </w:rPr>
-        <w:t>les valeurs d’</w:t>
-      </w:r>
-      <w:r>
-        <w:rPr>
-          <w:b/>
-          <w:bCs/>
-        </w:rPr>
-        <w:t>une ligne :</w:t>
-      </w:r>
-    </w:p>
-    <w:p>
-      <w:pPr>
-        <w:rPr>
-          <w:highlight w:val="yellow"/>
-          <w:lang w:val="en-US"/>
-        </w:rPr>
-      </w:pPr>
-      <w:r>
-        <w:rPr>
-          <w:highlight w:val="yellow"/>
-          <w:lang w:val="en-US"/>
-        </w:rPr>
-        <w:t>UPDATE table_name</w:t>
-      </w:r>
-    </w:p>
-    <w:p>
-      <w:pPr>
-        <w:rPr>
-          <w:highlight w:val="yellow"/>
-          <w:lang w:val="en-US"/>
-        </w:rPr>
-      </w:pPr>
-      <w:r>
-        <w:rPr>
-          <w:highlight w:val="yellow"/>
-          <w:lang w:val="en-US"/>
-        </w:rPr>
-        <w:t>SET column1 = value1, column2 = value2, ...</w:t>
-      </w:r>
-    </w:p>
-    <w:p>
-      <w:r>
-        <w:rPr>
-          <w:highlight w:val="yellow"/>
-        </w:rPr>
-        <w:t>WHERE condition;</w:t>
-      </w:r>
-    </w:p>
-    <w:p/>
-    <w:p>
-      <w:pPr>
-        <w:rPr>
-          <w:b/>
-          <w:bCs/>
-        </w:rPr>
-      </w:pPr>
-      <w:r>
-        <w:rPr>
-          <w:b/>
-          <w:bCs/>
-        </w:rPr>
         <w:t>--supprimer une ligne :</w:t>
       </w:r>
     </w:p>
@@ -2120,7 +2440,6 @@
           <w:b/>
           <w:bCs/>
         </w:rPr>
-        <w:lastRenderedPageBreak/>
         <w:t>--supprimer une table :</w:t>
       </w:r>
     </w:p>
@@ -2661,6 +2980,17 @@
     <w:semiHidden/>
     <w:unhideWhenUsed/>
   </w:style>
+  <w:style w:type="paragraph" w:styleId="Paragraphedeliste">
+    <w:name w:val="List Paragraph"/>
+    <w:basedOn w:val="Normal"/>
+    <w:uiPriority w:val="34"/>
+    <w:qFormat/>
+    <w:rsid w:val="001841D8"/>
+    <w:pPr>
+      <w:ind w:left="720"/>
+      <w:contextualSpacing/>
+    </w:pPr>
+  </w:style>
 </w:styles>
 </file>
 

</xml_diff>